<commit_message>
De trajecten pagina afgerond.
De trajecten pagina hebben wij ingevuld en afgerond. Het bestand
Instructies.docx is hierop ook gewijzigd.
</commit_message>
<xml_diff>
--- a/Instructies Backend.docx
+++ b/Instructies Backend.docx
@@ -10,12 +10,14 @@
           <w:docPartUnique/>
         </w:docPartObj>
       </w:sdtPr>
+      <w:sdtEndPr/>
       <w:sdtContent>
         <w:p/>
         <w:p>
           <w:r>
             <w:rPr>
               <w:noProof/>
+              <w:lang w:eastAsia="nl-NL"/>
             </w:rPr>
             <mc:AlternateContent>
               <mc:Choice Requires="wpg">
@@ -188,6 +190,7 @@
                                       <w:dataBinding w:prefixMappings="xmlns:ns0='http://purl.org/dc/elements/1.1/' xmlns:ns1='http://schemas.openxmlformats.org/package/2006/metadata/core-properties' " w:xpath="/ns1:coreProperties[1]/ns0:title[1]" w:storeItemID="{6C3C8BC8-F283-45AE-878A-BAB7291924A1}"/>
                                       <w:text/>
                                     </w:sdtPr>
+                                    <w:sdtEndPr/>
                                     <w:sdtContent>
                                       <w:r>
                                         <w:rPr>
@@ -386,6 +389,7 @@
           <w:r>
             <w:rPr>
               <w:noProof/>
+              <w:lang w:eastAsia="nl-NL"/>
             </w:rPr>
             <mc:AlternateContent>
               <mc:Choice Requires="wps">
@@ -460,6 +464,7 @@
                                   <w:dataBinding w:prefixMappings="xmlns:ns0='http://purl.org/dc/elements/1.1/' xmlns:ns1='http://schemas.openxmlformats.org/package/2006/metadata/core-properties' " w:xpath="/ns1:coreProperties[1]/ns0:subject[1]" w:storeItemID="{6C3C8BC8-F283-45AE-878A-BAB7291924A1}"/>
                                   <w:text/>
                                 </w:sdtPr>
+                                <w:sdtEndPr/>
                                 <w:sdtContent>
                                   <w:p>
                                     <w:pPr>
@@ -498,6 +503,7 @@
                                   <w:dataBinding w:prefixMappings="xmlns:ns0='http://purl.org/dc/elements/1.1/' xmlns:ns1='http://schemas.openxmlformats.org/package/2006/metadata/core-properties' " w:xpath="/ns1:coreProperties[1]/ns0:creator[1]" w:storeItemID="{6C3C8BC8-F283-45AE-878A-BAB7291924A1}"/>
                                   <w:text/>
                                 </w:sdtPr>
+                                <w:sdtEndPr/>
                                 <w:sdtContent>
                                   <w:p>
                                     <w:pPr>
@@ -638,6 +644,7 @@
           <w:r>
             <w:rPr>
               <w:noProof/>
+              <w:lang w:eastAsia="nl-NL"/>
             </w:rPr>
             <mc:AlternateContent>
               <mc:Choice Requires="wps">
@@ -720,6 +727,7 @@
                                     <w:calendar w:val="gregorian"/>
                                   </w:date>
                                 </w:sdtPr>
+                                <w:sdtEndPr/>
                                 <w:sdtContent>
                                   <w:p>
                                     <w:pPr>
@@ -846,6 +854,13 @@
     </w:p>
     <w:sdt>
       <w:sdtPr>
+        <w:rPr>
+          <w:rFonts w:asciiTheme="minorHAnsi" w:eastAsiaTheme="minorHAnsi" w:hAnsiTheme="minorHAnsi" w:cstheme="minorBidi"/>
+          <w:color w:val="auto"/>
+          <w:sz w:val="22"/>
+          <w:szCs w:val="22"/>
+          <w:lang w:eastAsia="en-US"/>
+        </w:rPr>
         <w:id w:val="2080640088"/>
         <w:docPartObj>
           <w:docPartGallery w:val="Table of Contents"/>
@@ -854,13 +869,8 @@
       </w:sdtPr>
       <w:sdtEndPr>
         <w:rPr>
-          <w:rFonts w:asciiTheme="minorHAnsi" w:eastAsiaTheme="minorHAnsi" w:hAnsiTheme="minorHAnsi" w:cstheme="minorBidi"/>
           <w:b/>
           <w:bCs/>
-          <w:color w:val="auto"/>
-          <w:sz w:val="22"/>
-          <w:szCs w:val="22"/>
-          <w:lang w:eastAsia="en-US"/>
         </w:rPr>
       </w:sdtEndPr>
       <w:sdtContent>
@@ -2324,19 +2334,17 @@
       <w:r>
         <w:br w:type="page"/>
       </w:r>
-      <w:bookmarkStart w:id="1" w:name="_GoBack"/>
-      <w:bookmarkEnd w:id="1"/>
     </w:p>
     <w:p>
       <w:pPr>
         <w:pStyle w:val="Kop1"/>
       </w:pPr>
-      <w:bookmarkStart w:id="2" w:name="_Toc469314329"/>
+      <w:bookmarkStart w:id="1" w:name="_Toc469314329"/>
       <w:r>
         <w:lastRenderedPageBreak/>
         <w:t>De pagina’s</w:t>
       </w:r>
-      <w:bookmarkEnd w:id="2"/>
+      <w:bookmarkEnd w:id="1"/>
     </w:p>
     <w:p>
       <w:r>
@@ -2440,21 +2448,21 @@
       <w:pPr>
         <w:pStyle w:val="Kop2"/>
       </w:pPr>
-      <w:bookmarkStart w:id="3" w:name="_Toc469314330"/>
+      <w:bookmarkStart w:id="2" w:name="_Toc469314330"/>
       <w:r>
         <w:t>Het menu</w:t>
       </w:r>
-      <w:bookmarkEnd w:id="3"/>
+      <w:bookmarkEnd w:id="2"/>
     </w:p>
     <w:p>
       <w:pPr>
         <w:pStyle w:val="Kop3"/>
       </w:pPr>
-      <w:bookmarkStart w:id="4" w:name="_Toc469314331"/>
+      <w:bookmarkStart w:id="3" w:name="_Toc469314331"/>
       <w:r>
         <w:t>Lay-out</w:t>
       </w:r>
-      <w:bookmarkEnd w:id="4"/>
+      <w:bookmarkEnd w:id="3"/>
     </w:p>
     <w:p>
       <w:r>
@@ -2603,22 +2611,22 @@
       <w:pPr>
         <w:pStyle w:val="Kop2"/>
       </w:pPr>
-      <w:bookmarkStart w:id="5" w:name="_Toc469314332"/>
+      <w:bookmarkStart w:id="4" w:name="_Toc469314332"/>
       <w:r>
         <w:lastRenderedPageBreak/>
         <w:t>De home pagina</w:t>
       </w:r>
-      <w:bookmarkEnd w:id="5"/>
+      <w:bookmarkEnd w:id="4"/>
     </w:p>
     <w:p>
       <w:pPr>
         <w:pStyle w:val="Kop3"/>
       </w:pPr>
-      <w:bookmarkStart w:id="6" w:name="_Toc469314333"/>
+      <w:bookmarkStart w:id="5" w:name="_Toc469314333"/>
       <w:r>
         <w:t>Lay-out</w:t>
       </w:r>
-      <w:bookmarkEnd w:id="6"/>
+      <w:bookmarkEnd w:id="5"/>
     </w:p>
     <w:p>
       <w:r>
@@ -2780,12 +2788,12 @@
       <w:pPr>
         <w:pStyle w:val="Kop3"/>
       </w:pPr>
-      <w:bookmarkStart w:id="7" w:name="_Toc469314334"/>
+      <w:bookmarkStart w:id="6" w:name="_Toc469314334"/>
       <w:r>
         <w:lastRenderedPageBreak/>
         <w:t>De beschrijving</w:t>
       </w:r>
-      <w:bookmarkEnd w:id="7"/>
+      <w:bookmarkEnd w:id="6"/>
     </w:p>
     <w:p>
       <w:r>
@@ -3154,22 +3162,22 @@
       <w:pPr>
         <w:pStyle w:val="Kop2"/>
       </w:pPr>
-      <w:bookmarkStart w:id="8" w:name="_Toc469314335"/>
+      <w:bookmarkStart w:id="7" w:name="_Toc469314335"/>
       <w:r>
         <w:lastRenderedPageBreak/>
         <w:t>De vakken pagina</w:t>
       </w:r>
-      <w:bookmarkEnd w:id="8"/>
+      <w:bookmarkEnd w:id="7"/>
     </w:p>
     <w:p>
       <w:pPr>
         <w:pStyle w:val="Kop3"/>
       </w:pPr>
-      <w:bookmarkStart w:id="9" w:name="_Toc469314336"/>
+      <w:bookmarkStart w:id="8" w:name="_Toc469314336"/>
       <w:r>
         <w:t>Lay-out</w:t>
       </w:r>
-      <w:bookmarkEnd w:id="9"/>
+      <w:bookmarkEnd w:id="8"/>
     </w:p>
     <w:p>
       <w:r>
@@ -3306,12 +3314,12 @@
       <w:pPr>
         <w:pStyle w:val="Kop3"/>
       </w:pPr>
-      <w:bookmarkStart w:id="10" w:name="_Toc469314337"/>
+      <w:bookmarkStart w:id="9" w:name="_Toc469314337"/>
       <w:r>
         <w:lastRenderedPageBreak/>
         <w:t>De beschrijving</w:t>
       </w:r>
-      <w:bookmarkEnd w:id="10"/>
+      <w:bookmarkEnd w:id="9"/>
     </w:p>
     <w:p>
       <w:r>
@@ -3441,22 +3449,22 @@
       <w:pPr>
         <w:pStyle w:val="Kop2"/>
       </w:pPr>
-      <w:bookmarkStart w:id="11" w:name="_Toc469314338"/>
+      <w:bookmarkStart w:id="10" w:name="_Toc469314338"/>
       <w:r>
         <w:lastRenderedPageBreak/>
         <w:t>De grafieken pagina</w:t>
       </w:r>
-      <w:bookmarkEnd w:id="11"/>
+      <w:bookmarkEnd w:id="10"/>
     </w:p>
     <w:p>
       <w:pPr>
         <w:pStyle w:val="Kop3"/>
       </w:pPr>
-      <w:bookmarkStart w:id="12" w:name="_Toc469314339"/>
+      <w:bookmarkStart w:id="11" w:name="_Toc469314339"/>
       <w:r>
         <w:t>Beschrijving</w:t>
       </w:r>
-      <w:bookmarkEnd w:id="12"/>
+      <w:bookmarkEnd w:id="11"/>
     </w:p>
     <w:p>
       <w:r>
@@ -3530,22 +3538,22 @@
       <w:pPr>
         <w:pStyle w:val="Kop2"/>
       </w:pPr>
-      <w:bookmarkStart w:id="13" w:name="_Toc469314340"/>
+      <w:bookmarkStart w:id="12" w:name="_Toc469314340"/>
       <w:r>
         <w:lastRenderedPageBreak/>
         <w:t>De logboeken pagina</w:t>
       </w:r>
-      <w:bookmarkEnd w:id="13"/>
+      <w:bookmarkEnd w:id="12"/>
     </w:p>
     <w:p>
       <w:pPr>
         <w:pStyle w:val="Kop3"/>
       </w:pPr>
-      <w:bookmarkStart w:id="14" w:name="_Toc469314341"/>
+      <w:bookmarkStart w:id="13" w:name="_Toc469314341"/>
       <w:r>
         <w:t>De lay-out</w:t>
       </w:r>
-      <w:bookmarkEnd w:id="14"/>
+      <w:bookmarkEnd w:id="13"/>
     </w:p>
     <w:p>
       <w:r>
@@ -3613,11 +3621,11 @@
       <w:pPr>
         <w:pStyle w:val="Kop3"/>
       </w:pPr>
-      <w:bookmarkStart w:id="15" w:name="_Toc469314342"/>
+      <w:bookmarkStart w:id="14" w:name="_Toc469314342"/>
       <w:r>
         <w:t>De beschrijving</w:t>
       </w:r>
-      <w:bookmarkEnd w:id="15"/>
+      <w:bookmarkEnd w:id="14"/>
     </w:p>
     <w:p>
       <w:r>
@@ -3715,42 +3723,106 @@
       <w:pPr>
         <w:pStyle w:val="Kop2"/>
       </w:pPr>
-      <w:bookmarkStart w:id="16" w:name="_Toc469314343"/>
+      <w:bookmarkStart w:id="15" w:name="_Toc469314343"/>
       <w:r>
         <w:lastRenderedPageBreak/>
         <w:t>De trajecten pagina</w:t>
       </w:r>
-      <w:bookmarkEnd w:id="16"/>
+      <w:bookmarkEnd w:id="15"/>
     </w:p>
     <w:p>
       <w:pPr>
         <w:pStyle w:val="Kop3"/>
       </w:pPr>
-      <w:bookmarkStart w:id="17" w:name="_Toc469314344"/>
+      <w:bookmarkStart w:id="16" w:name="_Toc469314344"/>
       <w:r>
         <w:t>De Lay-out</w:t>
       </w:r>
-      <w:bookmarkEnd w:id="17"/>
-    </w:p>
-    <w:p>
-      <w:r>
-        <w:t>Aan deze pagina wordt nog gewerkt dus de eind layout is er nog niet.</w:t>
-      </w:r>
-    </w:p>
-    <w:p/>
+      <w:bookmarkEnd w:id="16"/>
+    </w:p>
+    <w:p>
+      <w:r>
+        <w:rPr>
+          <w:noProof/>
+          <w:lang w:eastAsia="nl-NL"/>
+        </w:rPr>
+        <w:drawing>
+          <wp:inline distT="0" distB="0" distL="0" distR="0">
+            <wp:extent cx="5760720" cy="2802350"/>
+            <wp:effectExtent l="0" t="0" r="0" b="0"/>
+            <wp:docPr id="10" name="Afbeelding 10" descr="https://i.gyazo.com/0417db0d3fd4ed1e2a1290ee5fa1c8f7.png"/>
+            <wp:cNvGraphicFramePr>
+              <a:graphicFrameLocks xmlns:a="http://schemas.openxmlformats.org/drawingml/2006/main" noChangeAspect="1"/>
+            </wp:cNvGraphicFramePr>
+            <a:graphic xmlns:a="http://schemas.openxmlformats.org/drawingml/2006/main">
+              <a:graphicData uri="http://schemas.openxmlformats.org/drawingml/2006/picture">
+                <pic:pic xmlns:pic="http://schemas.openxmlformats.org/drawingml/2006/picture">
+                  <pic:nvPicPr>
+                    <pic:cNvPr id="0" name="Picture 1" descr="https://i.gyazo.com/0417db0d3fd4ed1e2a1290ee5fa1c8f7.png"/>
+                    <pic:cNvPicPr>
+                      <a:picLocks noChangeAspect="1" noChangeArrowheads="1"/>
+                    </pic:cNvPicPr>
+                  </pic:nvPicPr>
+                  <pic:blipFill>
+                    <a:blip r:embed="rId16" cstate="print">
+                      <a:extLst>
+                        <a:ext uri="{28A0092B-C50C-407E-A947-70E740481C1C}">
+                          <a14:useLocalDpi xmlns:a14="http://schemas.microsoft.com/office/drawing/2010/main" val="0"/>
+                        </a:ext>
+                      </a:extLst>
+                    </a:blip>
+                    <a:srcRect/>
+                    <a:stretch>
+                      <a:fillRect/>
+                    </a:stretch>
+                  </pic:blipFill>
+                  <pic:spPr bwMode="auto">
+                    <a:xfrm>
+                      <a:off x="0" y="0"/>
+                      <a:ext cx="5760720" cy="2802350"/>
+                    </a:xfrm>
+                    <a:prstGeom prst="rect">
+                      <a:avLst/>
+                    </a:prstGeom>
+                    <a:noFill/>
+                    <a:ln>
+                      <a:noFill/>
+                    </a:ln>
+                  </pic:spPr>
+                </pic:pic>
+              </a:graphicData>
+            </a:graphic>
+          </wp:inline>
+        </w:drawing>
+      </w:r>
+    </w:p>
     <w:p>
       <w:pPr>
         <w:pStyle w:val="Kop3"/>
       </w:pPr>
-      <w:bookmarkStart w:id="18" w:name="_Toc469314345"/>
+      <w:bookmarkStart w:id="17" w:name="_Toc469314345"/>
       <w:r>
         <w:t>Beschrijving</w:t>
       </w:r>
+      <w:bookmarkEnd w:id="17"/>
+    </w:p>
+    <w:p>
+      <w:r>
+        <w:t>Op deze pagina kunnen docenten door het invullen van een formulier een nieuw logboek traject aanmaken voor leerlingen. De docenten kunnen keuzes maken wat er allemaa</w:t>
+      </w:r>
+      <w:r>
+        <w:t>l in het logboek te zien is zoals op de afbeelding hierboven.</w:t>
+      </w:r>
+    </w:p>
+    <w:p/>
+    <w:p>
+      <w:r>
+        <w:t>Doormiddel van het menu rechts kunnen docenten zelf het formulier opbouwen. De backend moet er natuurlijk voor zorgen dat alle gekozen gegevens goed in de database terecht komen. En natuurlijk ook bij de leerlingen tijdens</w:t>
+      </w:r>
+      <w:bookmarkStart w:id="18" w:name="_GoBack"/>
       <w:bookmarkEnd w:id="18"/>
-    </w:p>
-    <w:p>
-      <w:r>
-        <w:t>Op deze pagina kunnen docenten door het invullen van een formulier een nieuw logboek traject aanmaken voor leerlingen. De docenten kunnen keuzes maken wat er allemaal in het logboek te zien is e.d.</w:t>
+      <w:r>
+        <w:t xml:space="preserve"> het invullen van de logboeken.</w:t>
       </w:r>
     </w:p>
     <w:p>
@@ -3808,7 +3880,7 @@
                     </pic:cNvPicPr>
                   </pic:nvPicPr>
                   <pic:blipFill>
-                    <a:blip r:embed="rId16" cstate="print">
+                    <a:blip r:embed="rId17" cstate="print">
                       <a:extLst>
                         <a:ext uri="{28A0092B-C50C-407E-A947-70E740481C1C}">
                           <a14:useLocalDpi xmlns:a14="http://schemas.microsoft.com/office/drawing/2010/main" val="0"/>
@@ -3880,7 +3952,7 @@
                     </pic:cNvPicPr>
                   </pic:nvPicPr>
                   <pic:blipFill rotWithShape="1">
-                    <a:blip r:embed="rId16" cstate="print">
+                    <a:blip r:embed="rId17" cstate="print">
                       <a:extLst>
                         <a:ext uri="{28A0092B-C50C-407E-A947-70E740481C1C}">
                           <a14:useLocalDpi xmlns:a14="http://schemas.microsoft.com/office/drawing/2010/main" val="0"/>
@@ -3945,7 +4017,7 @@
                     </pic:cNvPicPr>
                   </pic:nvPicPr>
                   <pic:blipFill rotWithShape="1">
-                    <a:blip r:embed="rId16" cstate="print">
+                    <a:blip r:embed="rId17" cstate="print">
                       <a:extLst>
                         <a:ext uri="{28A0092B-C50C-407E-A947-70E740481C1C}">
                           <a14:useLocalDpi xmlns:a14="http://schemas.microsoft.com/office/drawing/2010/main" val="0"/>
@@ -4558,6 +4630,7 @@
   <w:style w:type="character" w:default="1" w:styleId="Standaardalinea-lettertype">
     <w:name w:val="Default Paragraph Font"/>
     <w:uiPriority w:val="1"/>
+    <w:semiHidden/>
     <w:unhideWhenUsed/>
   </w:style>
   <w:style w:type="table" w:default="1" w:styleId="Standaardtabel">
@@ -5043,7 +5116,7 @@
 </file>
 
 <file path=customXml/itemProps2.xml><?xml version="1.0" encoding="utf-8"?>
-<ds:datastoreItem xmlns:ds="http://schemas.openxmlformats.org/officeDocument/2006/customXml" ds:itemID="{1E64F077-1A5F-4966-BE83-83D69BF38654}">
+<ds:datastoreItem xmlns:ds="http://schemas.openxmlformats.org/officeDocument/2006/customXml" ds:itemID="{0C4032A8-2DDE-4991-B9A5-59635D74A00B}">
   <ds:schemaRefs>
     <ds:schemaRef ds:uri="http://schemas.openxmlformats.org/officeDocument/2006/bibliography"/>
   </ds:schemaRefs>

</xml_diff>